<commit_message>
generic singly linked list
</commit_message>
<xml_diff>
--- a/Lab103/Lab103-assignment.docx
+++ b/Lab103/Lab103-assignment.docx
@@ -1891,7 +1891,6 @@
           <w:szCs w:val="26"/>
         </w:rPr>
       </w:pPr>
-      <w:bookmarkStart w:id="0" w:name="_GoBack"/>
       <w:r>
         <w:rPr>
           <w:sz w:val="26"/>
@@ -1906,7 +1905,6 @@
         </w:rPr>
         <w:t>with an empty Singly Linked list</w:t>
       </w:r>
-      <w:bookmarkEnd w:id="0"/>
       <w:r>
         <w:rPr>
           <w:sz w:val="26"/>
@@ -2181,7 +2179,15 @@
           <w:sz w:val="26"/>
           <w:szCs w:val="26"/>
         </w:rPr>
-        <w:t>. Use appropriate data types to define these instance variables and use recommended naming conventions for the variable names. Provide a constructor</w:t>
+        <w:t xml:space="preserve">. Use appropriate data types to define these instance variables and use recommended naming conventions for the variable names. Provide a </w:t>
+      </w:r>
+      <w:r>
+        <w:rPr>
+          <w:b/>
+          <w:sz w:val="26"/>
+          <w:szCs w:val="26"/>
+        </w:rPr>
+        <w:t>constructor</w:t>
       </w:r>
       <w:r>
         <w:rPr>
@@ -2243,6 +2249,8 @@
         </w:rPr>
         <w:t>equals( ) methods.</w:t>
       </w:r>
+      <w:bookmarkStart w:id="0" w:name="_GoBack"/>
+      <w:bookmarkEnd w:id="0"/>
     </w:p>
     <w:p>
       <w:pPr>
@@ -3603,17 +3611,8 @@
           <w:sz w:val="26"/>
           <w:szCs w:val="26"/>
         </w:rPr>
-        <w:t xml:space="preserve"> &amp; Michael H. </w:t>
-      </w:r>
-      <w:proofErr w:type="spellStart"/>
-      <w:r>
-        <w:rPr>
-          <w:sz w:val="26"/>
-          <w:szCs w:val="26"/>
-        </w:rPr>
-        <w:t>Goldwasser</w:t>
-      </w:r>
-      <w:proofErr w:type="spellEnd"/>
+        <w:t xml:space="preserve"> &amp; Michael H. Goldwasser</w:t>
+      </w:r>
     </w:p>
     <w:p>
       <w:pPr>

</xml_diff>